<commit_message>
Thêm ảnh quan hệ hệ thống
</commit_message>
<xml_diff>
--- a/Mô tả hệ thống.docx
+++ b/Mô tả hệ thống.docx
@@ -107,16 +107,7 @@
           <w:sz w:val="28"/>
           <w:szCs w:val="28"/>
         </w:rPr>
-        <w:t>Quản trị viên có thể vào web để thêm các cấp bậc, danh mục, bà</w:t>
-      </w:r>
-      <w:bookmarkStart w:id="0" w:name="_GoBack"/>
-      <w:bookmarkEnd w:id="0"/>
-      <w:r>
-        <w:rPr>
-          <w:sz w:val="28"/>
-          <w:szCs w:val="28"/>
-        </w:rPr>
-        <w:t>i tập, câu hỏi cho website của mình.</w:t>
+        <w:t>Quản trị viên có thể vào web để thêm các cấp bậc, danh mục, bài tập, câu hỏi cho website của mình.</w:t>
       </w:r>
     </w:p>
     <w:p>
@@ -152,6 +143,39 @@
           <w:szCs w:val="28"/>
         </w:rPr>
       </w:pPr>
+      <w:r>
+        <w:rPr>
+          <w:bCs/>
+          <w:sz w:val="28"/>
+          <w:szCs w:val="28"/>
+        </w:rPr>
+        <w:pict>
+          <v:shapetype id="_x0000_t75" coordsize="21600,21600" o:spt="75" o:preferrelative="t" path="m@4@5l@4@11@9@11@9@5xe" filled="f" stroked="f">
+            <v:stroke joinstyle="miter"/>
+            <v:formulas>
+              <v:f eqn="if lineDrawn pixelLineWidth 0"/>
+              <v:f eqn="sum @0 1 0"/>
+              <v:f eqn="sum 0 0 @1"/>
+              <v:f eqn="prod @2 1 2"/>
+              <v:f eqn="prod @3 21600 pixelWidth"/>
+              <v:f eqn="prod @3 21600 pixelHeight"/>
+              <v:f eqn="sum @0 0 1"/>
+              <v:f eqn="prod @6 1 2"/>
+              <v:f eqn="prod @7 21600 pixelWidth"/>
+              <v:f eqn="sum @8 21600 0"/>
+              <v:f eqn="prod @7 21600 pixelHeight"/>
+              <v:f eqn="sum @10 21600 0"/>
+            </v:formulas>
+            <v:path o:extrusionok="f" gradientshapeok="t" o:connecttype="rect"/>
+            <o:lock v:ext="edit" aspectratio="t"/>
+          </v:shapetype>
+          <v:shape id="_x0000_i1031" type="#_x0000_t75" style="width:468pt;height:273.75pt">
+            <v:imagedata r:id="rId5" o:title="1"/>
+          </v:shape>
+        </w:pict>
+      </w:r>
+      <w:bookmarkStart w:id="0" w:name="_GoBack"/>
+      <w:bookmarkEnd w:id="0"/>
     </w:p>
     <w:p>
       <w:pPr>
@@ -1000,6 +1024,7 @@
   <w:style w:type="character" w:default="1" w:styleId="DefaultParagraphFont">
     <w:name w:val="Default Paragraph Font"/>
     <w:uiPriority w:val="1"/>
+    <w:semiHidden/>
     <w:unhideWhenUsed/>
   </w:style>
   <w:style w:type="table" w:default="1" w:styleId="TableNormal">

</xml_diff>